<commit_message>
Änderung Anforderungsanalyse und Zeitplan
</commit_message>
<xml_diff>
--- a/Anforderungsanalyse.docx
+++ b/Anforderungsanalyse.docx
@@ -508,7 +508,7 @@
                 <w:sz w:val="22"/>
                 <w:szCs w:val="22"/>
               </w:rPr>
-              <w:t>5. Dezember 2019</w:t>
+              <w:t>6. Dezember 2019</w:t>
             </w:r>
             <w:r>
               <w:rPr>
@@ -3330,13 +3330,13 @@
       <w:pPr>
         <w:pStyle w:val="berschrift2"/>
       </w:pPr>
-      <w:bookmarkStart w:id="3" w:name="_Toc532606805"/>
-      <w:bookmarkStart w:id="4" w:name="_Toc17635189"/>
-      <w:bookmarkStart w:id="5" w:name="_Toc26514183"/>
+      <w:bookmarkStart w:id="3" w:name="_Toc26514183"/>
+      <w:bookmarkStart w:id="4" w:name="_Toc532606805"/>
+      <w:bookmarkStart w:id="5" w:name="_Toc17635189"/>
       <w:r>
         <w:t>Management Summary</w:t>
       </w:r>
-      <w:bookmarkEnd w:id="5"/>
+      <w:bookmarkEnd w:id="3"/>
       <w:r>
         <w:t xml:space="preserve">  </w:t>
       </w:r>
@@ -3860,11 +3860,11 @@
       </w:pPr>
       <w:bookmarkStart w:id="9" w:name="_Toc532606808"/>
       <w:bookmarkStart w:id="10" w:name="_Toc17635192"/>
-      <w:bookmarkStart w:id="11" w:name="_Toc17635194"/>
-      <w:bookmarkStart w:id="12" w:name="_Toc532181723"/>
-      <w:bookmarkStart w:id="13" w:name="_Toc26514185"/>
-      <w:bookmarkEnd w:id="3"/>
+      <w:bookmarkStart w:id="11" w:name="_Toc26514185"/>
+      <w:bookmarkStart w:id="12" w:name="_Toc17635194"/>
+      <w:bookmarkStart w:id="13" w:name="_Toc532181723"/>
       <w:bookmarkEnd w:id="4"/>
+      <w:bookmarkEnd w:id="5"/>
       <w:bookmarkEnd w:id="7"/>
       <w:bookmarkEnd w:id="8"/>
       <w:r>
@@ -3873,7 +3873,7 @@
       </w:r>
       <w:bookmarkEnd w:id="9"/>
       <w:bookmarkEnd w:id="10"/>
-      <w:bookmarkEnd w:id="13"/>
+      <w:bookmarkEnd w:id="11"/>
       <w:r>
         <w:t xml:space="preserve"> </w:t>
       </w:r>
@@ -4256,7 +4256,7 @@
         <w:pStyle w:val="berschrift1"/>
       </w:pPr>
       <w:bookmarkStart w:id="14" w:name="_Toc26514186"/>
-      <w:bookmarkEnd w:id="11"/>
+      <w:bookmarkEnd w:id="12"/>
       <w:r>
         <w:t>Ausgangslage (IST), Problembereiche</w:t>
       </w:r>
@@ -4903,9 +4903,9 @@
         <w:pStyle w:val="berschrift3"/>
       </w:pPr>
       <w:bookmarkStart w:id="26" w:name="_Ref466297546"/>
-      <w:bookmarkStart w:id="27" w:name="_Toc532606801"/>
-      <w:bookmarkStart w:id="28" w:name="_Toc17635195"/>
-      <w:bookmarkStart w:id="29" w:name="_Toc26514197"/>
+      <w:bookmarkStart w:id="27" w:name="_Toc26514197"/>
+      <w:bookmarkStart w:id="28" w:name="_Toc532606801"/>
+      <w:bookmarkStart w:id="29" w:name="_Toc17635195"/>
       <w:r>
         <w:t>A:</w:t>
       </w:r>
@@ -4913,7 +4913,7 @@
         <w:t xml:space="preserve"> Funktionale Anforderungen</w:t>
       </w:r>
       <w:bookmarkEnd w:id="26"/>
-      <w:bookmarkEnd w:id="29"/>
+      <w:bookmarkEnd w:id="27"/>
       <w:r>
         <w:t xml:space="preserve"> </w:t>
       </w:r>
@@ -5470,14 +5470,7 @@
                 <w:sz w:val="22"/>
                 <w:szCs w:val="22"/>
               </w:rPr>
-              <w:t>A00</w:t>
-            </w:r>
-            <w:r>
-              <w:rPr>
-                <w:sz w:val="22"/>
-                <w:szCs w:val="22"/>
-              </w:rPr>
-              <w:t>6</w:t>
+              <w:t>A006</w:t>
             </w:r>
           </w:p>
         </w:tc>
@@ -5498,22 +5491,113 @@
                 <w:sz w:val="22"/>
                 <w:szCs w:val="22"/>
               </w:rPr>
-              <w:t xml:space="preserve">Als </w:t>
+              <w:t>Als Spieler möchte ich eine Pause-Funktion zu Verfügung haben.</w:t>
+            </w:r>
+          </w:p>
+        </w:tc>
+        <w:tc>
+          <w:tcPr>
+            <w:tcW w:w="708" w:type="dxa"/>
+          </w:tcPr>
+          <w:p>
+            <w:pPr>
+              <w:spacing w:after="240"/>
+              <w:jc w:val="center"/>
+              <w:rPr>
+                <w:sz w:val="22"/>
+                <w:szCs w:val="22"/>
+              </w:rPr>
+            </w:pPr>
+            <w:r>
+              <w:rPr>
+                <w:sz w:val="22"/>
+                <w:szCs w:val="22"/>
+              </w:rPr>
+              <w:t>2</w:t>
+            </w:r>
+          </w:p>
+        </w:tc>
+      </w:tr>
+      <w:tr>
+        <w:tc>
+          <w:tcPr>
+            <w:tcW w:w="1696" w:type="dxa"/>
+          </w:tcPr>
+          <w:p>
+            <w:pPr>
+              <w:spacing w:after="240"/>
+              <w:rPr>
+                <w:sz w:val="22"/>
+                <w:szCs w:val="22"/>
+              </w:rPr>
+            </w:pPr>
+            <w:r>
+              <w:rPr>
+                <w:sz w:val="22"/>
+                <w:szCs w:val="22"/>
+              </w:rPr>
+              <w:t>A00</w:t>
             </w:r>
             <w:r>
               <w:rPr>
                 <w:sz w:val="22"/>
                 <w:szCs w:val="22"/>
               </w:rPr>
-              <w:t>Spieler</w:t>
+              <w:t>7</w:t>
+            </w:r>
+          </w:p>
+        </w:tc>
+        <w:tc>
+          <w:tcPr>
+            <w:tcW w:w="6171" w:type="dxa"/>
+          </w:tcPr>
+          <w:p>
+            <w:pPr>
+              <w:spacing w:after="240"/>
+              <w:rPr>
+                <w:sz w:val="22"/>
+                <w:szCs w:val="22"/>
+              </w:rPr>
+            </w:pPr>
+            <w:r>
+              <w:rPr>
+                <w:sz w:val="22"/>
+                <w:szCs w:val="22"/>
+              </w:rPr>
+              <w:t xml:space="preserve">Als Spieler möchte ich mich in einer </w:t>
+            </w:r>
+            <w:proofErr w:type="spellStart"/>
+            <w:r>
+              <w:rPr>
+                <w:sz w:val="22"/>
+                <w:szCs w:val="22"/>
+              </w:rPr>
+              <w:t>Scoreliste</w:t>
+            </w:r>
+            <w:proofErr w:type="spellEnd"/>
+            <w:r>
+              <w:rPr>
+                <w:sz w:val="22"/>
+                <w:szCs w:val="22"/>
+              </w:rPr>
+              <w:t xml:space="preserve"> eintragen</w:t>
             </w:r>
             <w:r>
               <w:rPr>
                 <w:sz w:val="22"/>
                 <w:szCs w:val="22"/>
               </w:rPr>
-              <w:t xml:space="preserve"> möchte ich zwischen verschiedenfarbigen Schlangen aussuchen können.</w:t>
+              <w:t>.</w:t>
             </w:r>
+          </w:p>
+          <w:p>
+            <w:pPr>
+              <w:spacing w:after="240"/>
+              <w:rPr>
+                <w:sz w:val="22"/>
+                <w:szCs w:val="22"/>
+              </w:rPr>
+            </w:pPr>
           </w:p>
         </w:tc>
         <w:tc>
@@ -5564,7 +5648,7 @@
                 <w:sz w:val="22"/>
                 <w:szCs w:val="22"/>
               </w:rPr>
-              <w:t>7</w:t>
+              <w:t>8</w:t>
             </w:r>
           </w:p>
         </w:tc>
@@ -5585,40 +5669,8 @@
                 <w:sz w:val="22"/>
                 <w:szCs w:val="22"/>
               </w:rPr>
-              <w:t xml:space="preserve">Als Spieler möchte ich mich in einer </w:t>
+              <w:t>Als Spieler möchte ich die Farbe des Hintergrunds ändern können.</w:t>
             </w:r>
-            <w:proofErr w:type="spellStart"/>
-            <w:r>
-              <w:rPr>
-                <w:sz w:val="22"/>
-                <w:szCs w:val="22"/>
-              </w:rPr>
-              <w:t>Scoreliste</w:t>
-            </w:r>
-            <w:proofErr w:type="spellEnd"/>
-            <w:r>
-              <w:rPr>
-                <w:sz w:val="22"/>
-                <w:szCs w:val="22"/>
-              </w:rPr>
-              <w:t xml:space="preserve"> eintragen</w:t>
-            </w:r>
-            <w:r>
-              <w:rPr>
-                <w:sz w:val="22"/>
-                <w:szCs w:val="22"/>
-              </w:rPr>
-              <w:t>.</w:t>
-            </w:r>
-          </w:p>
-          <w:p>
-            <w:pPr>
-              <w:spacing w:after="240"/>
-              <w:rPr>
-                <w:sz w:val="22"/>
-                <w:szCs w:val="22"/>
-              </w:rPr>
-            </w:pPr>
           </w:p>
         </w:tc>
         <w:tc>
@@ -5662,8 +5714,10 @@
                 <w:sz w:val="22"/>
                 <w:szCs w:val="22"/>
               </w:rPr>
-              <w:t>A008</w:t>
+              <w:t>A009</w:t>
             </w:r>
+            <w:bookmarkStart w:id="30" w:name="_GoBack"/>
+            <w:bookmarkEnd w:id="30"/>
           </w:p>
         </w:tc>
         <w:tc>
@@ -5683,14 +5737,7 @@
                 <w:sz w:val="22"/>
                 <w:szCs w:val="22"/>
               </w:rPr>
-              <w:t>Als Spieler möchte ich eine Pause-Funktion</w:t>
-            </w:r>
-            <w:r>
-              <w:rPr>
-                <w:sz w:val="22"/>
-                <w:szCs w:val="22"/>
-              </w:rPr>
-              <w:t xml:space="preserve"> zu Verfügung haben.</w:t>
+              <w:t>Als Spieler möchte ich zwischen verschiedenfarbigen Schlangen aussuchen können.</w:t>
             </w:r>
           </w:p>
         </w:tc>
@@ -5735,72 +5782,6 @@
                 <w:sz w:val="22"/>
                 <w:szCs w:val="22"/>
               </w:rPr>
-              <w:t>A009</w:t>
-            </w:r>
-          </w:p>
-        </w:tc>
-        <w:tc>
-          <w:tcPr>
-            <w:tcW w:w="6171" w:type="dxa"/>
-          </w:tcPr>
-          <w:p>
-            <w:pPr>
-              <w:spacing w:after="240"/>
-              <w:rPr>
-                <w:sz w:val="22"/>
-                <w:szCs w:val="22"/>
-              </w:rPr>
-            </w:pPr>
-            <w:r>
-              <w:rPr>
-                <w:sz w:val="22"/>
-                <w:szCs w:val="22"/>
-              </w:rPr>
-              <w:t>Als Spieler möchte ich die Farbe des Hintergrunds ändern können.</w:t>
-            </w:r>
-          </w:p>
-        </w:tc>
-        <w:tc>
-          <w:tcPr>
-            <w:tcW w:w="708" w:type="dxa"/>
-          </w:tcPr>
-          <w:p>
-            <w:pPr>
-              <w:spacing w:after="240"/>
-              <w:jc w:val="center"/>
-              <w:rPr>
-                <w:sz w:val="22"/>
-                <w:szCs w:val="22"/>
-              </w:rPr>
-            </w:pPr>
-            <w:r>
-              <w:rPr>
-                <w:sz w:val="22"/>
-                <w:szCs w:val="22"/>
-              </w:rPr>
-              <w:t>3</w:t>
-            </w:r>
-          </w:p>
-        </w:tc>
-      </w:tr>
-      <w:tr>
-        <w:tc>
-          <w:tcPr>
-            <w:tcW w:w="1696" w:type="dxa"/>
-          </w:tcPr>
-          <w:p>
-            <w:pPr>
-              <w:spacing w:after="240"/>
-              <w:rPr>
-                <w:sz w:val="22"/>
-                <w:szCs w:val="22"/>
-              </w:rPr>
-            </w:pPr>
-            <w:r>
-              <w:rPr>
-                <w:sz w:val="22"/>
-                <w:szCs w:val="22"/>
-              </w:rPr>
               <w:lastRenderedPageBreak/>
               <w:t>A010</w:t>
             </w:r>
@@ -5847,325 +5828,6 @@
               </w:rPr>
               <w:t>3</w:t>
             </w:r>
-          </w:p>
-        </w:tc>
-      </w:tr>
-      <w:tr>
-        <w:tc>
-          <w:tcPr>
-            <w:tcW w:w="1696" w:type="dxa"/>
-          </w:tcPr>
-          <w:p>
-            <w:pPr>
-              <w:spacing w:after="240"/>
-              <w:rPr>
-                <w:sz w:val="22"/>
-                <w:szCs w:val="22"/>
-              </w:rPr>
-            </w:pPr>
-            <w:r>
-              <w:rPr>
-                <w:sz w:val="22"/>
-                <w:szCs w:val="22"/>
-              </w:rPr>
-              <w:t>A011</w:t>
-            </w:r>
-          </w:p>
-        </w:tc>
-        <w:tc>
-          <w:tcPr>
-            <w:tcW w:w="6171" w:type="dxa"/>
-          </w:tcPr>
-          <w:p>
-            <w:pPr>
-              <w:spacing w:after="240"/>
-              <w:rPr>
-                <w:sz w:val="22"/>
-                <w:szCs w:val="22"/>
-              </w:rPr>
-            </w:pPr>
-            <w:r>
-              <w:rPr>
-                <w:sz w:val="22"/>
-                <w:szCs w:val="22"/>
-              </w:rPr>
-              <w:t xml:space="preserve">Als Spieler möchte ich, dass jedes Mal, wenn ich einen Apfel </w:t>
-            </w:r>
-            <w:proofErr w:type="spellStart"/>
-            <w:r>
-              <w:rPr>
-                <w:sz w:val="22"/>
-                <w:szCs w:val="22"/>
-              </w:rPr>
-              <w:t>einsammel</w:t>
-            </w:r>
-            <w:proofErr w:type="spellEnd"/>
-            <w:r>
-              <w:rPr>
-                <w:sz w:val="22"/>
-                <w:szCs w:val="22"/>
-              </w:rPr>
-              <w:t xml:space="preserve"> eine neue Mauer erscheint.</w:t>
-            </w:r>
-          </w:p>
-        </w:tc>
-        <w:tc>
-          <w:tcPr>
-            <w:tcW w:w="708" w:type="dxa"/>
-          </w:tcPr>
-          <w:p>
-            <w:pPr>
-              <w:spacing w:after="240"/>
-              <w:jc w:val="center"/>
-              <w:rPr>
-                <w:sz w:val="22"/>
-                <w:szCs w:val="22"/>
-              </w:rPr>
-            </w:pPr>
-            <w:r>
-              <w:rPr>
-                <w:sz w:val="22"/>
-                <w:szCs w:val="22"/>
-              </w:rPr>
-              <w:t>3</w:t>
-            </w:r>
-          </w:p>
-          <w:p>
-            <w:pPr>
-              <w:spacing w:after="240"/>
-              <w:jc w:val="center"/>
-              <w:rPr>
-                <w:sz w:val="22"/>
-                <w:szCs w:val="22"/>
-              </w:rPr>
-            </w:pPr>
-          </w:p>
-        </w:tc>
-        <w:bookmarkStart w:id="30" w:name="_GoBack"/>
-        <w:bookmarkEnd w:id="30"/>
-      </w:tr>
-      <w:tr>
-        <w:tc>
-          <w:tcPr>
-            <w:tcW w:w="1696" w:type="dxa"/>
-          </w:tcPr>
-          <w:p>
-            <w:pPr>
-              <w:spacing w:after="240"/>
-              <w:rPr>
-                <w:sz w:val="22"/>
-                <w:szCs w:val="22"/>
-              </w:rPr>
-            </w:pPr>
-          </w:p>
-        </w:tc>
-        <w:tc>
-          <w:tcPr>
-            <w:tcW w:w="6171" w:type="dxa"/>
-          </w:tcPr>
-          <w:p>
-            <w:pPr>
-              <w:spacing w:after="240"/>
-              <w:rPr>
-                <w:sz w:val="22"/>
-                <w:szCs w:val="22"/>
-              </w:rPr>
-            </w:pPr>
-          </w:p>
-        </w:tc>
-        <w:tc>
-          <w:tcPr>
-            <w:tcW w:w="708" w:type="dxa"/>
-          </w:tcPr>
-          <w:p>
-            <w:pPr>
-              <w:spacing w:after="240"/>
-              <w:jc w:val="center"/>
-              <w:rPr>
-                <w:sz w:val="22"/>
-                <w:szCs w:val="22"/>
-              </w:rPr>
-            </w:pPr>
-          </w:p>
-        </w:tc>
-      </w:tr>
-      <w:tr>
-        <w:tc>
-          <w:tcPr>
-            <w:tcW w:w="1696" w:type="dxa"/>
-          </w:tcPr>
-          <w:p>
-            <w:pPr>
-              <w:spacing w:after="240"/>
-              <w:rPr>
-                <w:sz w:val="22"/>
-                <w:szCs w:val="22"/>
-              </w:rPr>
-            </w:pPr>
-          </w:p>
-        </w:tc>
-        <w:tc>
-          <w:tcPr>
-            <w:tcW w:w="6171" w:type="dxa"/>
-          </w:tcPr>
-          <w:p>
-            <w:pPr>
-              <w:spacing w:after="240"/>
-              <w:rPr>
-                <w:sz w:val="22"/>
-                <w:szCs w:val="22"/>
-              </w:rPr>
-            </w:pPr>
-          </w:p>
-        </w:tc>
-        <w:tc>
-          <w:tcPr>
-            <w:tcW w:w="708" w:type="dxa"/>
-          </w:tcPr>
-          <w:p>
-            <w:pPr>
-              <w:spacing w:after="240"/>
-              <w:jc w:val="center"/>
-              <w:rPr>
-                <w:sz w:val="22"/>
-                <w:szCs w:val="22"/>
-              </w:rPr>
-            </w:pPr>
-          </w:p>
-        </w:tc>
-      </w:tr>
-      <w:tr>
-        <w:tc>
-          <w:tcPr>
-            <w:tcW w:w="1696" w:type="dxa"/>
-          </w:tcPr>
-          <w:p>
-            <w:pPr>
-              <w:spacing w:after="240"/>
-              <w:rPr>
-                <w:sz w:val="22"/>
-                <w:szCs w:val="22"/>
-              </w:rPr>
-            </w:pPr>
-          </w:p>
-        </w:tc>
-        <w:tc>
-          <w:tcPr>
-            <w:tcW w:w="6171" w:type="dxa"/>
-          </w:tcPr>
-          <w:p>
-            <w:pPr>
-              <w:spacing w:after="240"/>
-              <w:rPr>
-                <w:sz w:val="22"/>
-                <w:szCs w:val="22"/>
-              </w:rPr>
-            </w:pPr>
-          </w:p>
-        </w:tc>
-        <w:tc>
-          <w:tcPr>
-            <w:tcW w:w="708" w:type="dxa"/>
-          </w:tcPr>
-          <w:p>
-            <w:pPr>
-              <w:spacing w:after="240"/>
-              <w:jc w:val="center"/>
-              <w:rPr>
-                <w:sz w:val="22"/>
-                <w:szCs w:val="22"/>
-              </w:rPr>
-            </w:pPr>
-          </w:p>
-        </w:tc>
-      </w:tr>
-      <w:tr>
-        <w:tc>
-          <w:tcPr>
-            <w:tcW w:w="1696" w:type="dxa"/>
-          </w:tcPr>
-          <w:p>
-            <w:pPr>
-              <w:spacing w:after="240"/>
-              <w:rPr>
-                <w:sz w:val="22"/>
-                <w:szCs w:val="22"/>
-              </w:rPr>
-            </w:pPr>
-          </w:p>
-        </w:tc>
-        <w:tc>
-          <w:tcPr>
-            <w:tcW w:w="6171" w:type="dxa"/>
-          </w:tcPr>
-          <w:p>
-            <w:pPr>
-              <w:spacing w:after="240"/>
-              <w:rPr>
-                <w:sz w:val="22"/>
-                <w:szCs w:val="22"/>
-              </w:rPr>
-            </w:pPr>
-          </w:p>
-        </w:tc>
-        <w:tc>
-          <w:tcPr>
-            <w:tcW w:w="708" w:type="dxa"/>
-          </w:tcPr>
-          <w:p>
-            <w:pPr>
-              <w:spacing w:after="240"/>
-              <w:jc w:val="center"/>
-              <w:rPr>
-                <w:sz w:val="22"/>
-                <w:szCs w:val="22"/>
-              </w:rPr>
-            </w:pPr>
-          </w:p>
-        </w:tc>
-      </w:tr>
-      <w:tr>
-        <w:tc>
-          <w:tcPr>
-            <w:tcW w:w="1696" w:type="dxa"/>
-          </w:tcPr>
-          <w:p>
-            <w:pPr>
-              <w:spacing w:after="240"/>
-              <w:rPr>
-                <w:sz w:val="22"/>
-                <w:szCs w:val="22"/>
-              </w:rPr>
-            </w:pPr>
-          </w:p>
-        </w:tc>
-        <w:tc>
-          <w:tcPr>
-            <w:tcW w:w="6171" w:type="dxa"/>
-          </w:tcPr>
-          <w:p>
-            <w:pPr>
-              <w:spacing w:after="240"/>
-              <w:rPr>
-                <w:sz w:val="22"/>
-                <w:szCs w:val="22"/>
-              </w:rPr>
-            </w:pPr>
-          </w:p>
-        </w:tc>
-        <w:tc>
-          <w:tcPr>
-            <w:tcW w:w="708" w:type="dxa"/>
-          </w:tcPr>
-          <w:p>
-            <w:pPr>
-              <w:spacing w:after="240"/>
-              <w:jc w:val="center"/>
-              <w:rPr>
-                <w:sz w:val="22"/>
-                <w:szCs w:val="22"/>
-              </w:rPr>
-            </w:pPr>
           </w:p>
         </w:tc>
       </w:tr>
@@ -6855,17 +6517,17 @@
       <w:pPr>
         <w:pStyle w:val="berschrift1"/>
       </w:pPr>
-      <w:bookmarkStart w:id="34" w:name="_Toc532181727"/>
-      <w:bookmarkStart w:id="35" w:name="_Toc17635205"/>
-      <w:bookmarkStart w:id="36" w:name="_Toc26514201"/>
-      <w:bookmarkEnd w:id="12"/>
-      <w:bookmarkEnd w:id="27"/>
+      <w:bookmarkStart w:id="34" w:name="_Toc26514201"/>
+      <w:bookmarkStart w:id="35" w:name="_Toc532181727"/>
+      <w:bookmarkStart w:id="36" w:name="_Toc17635205"/>
+      <w:bookmarkEnd w:id="13"/>
       <w:bookmarkEnd w:id="28"/>
+      <w:bookmarkEnd w:id="29"/>
       <w:r>
         <w:lastRenderedPageBreak/>
         <w:t>Risiko-Analyse</w:t>
       </w:r>
-      <w:bookmarkEnd w:id="36"/>
+      <w:bookmarkEnd w:id="34"/>
     </w:p>
     <w:p>
       <w:pPr>
@@ -8180,8 +7842,8 @@
           </w:p>
         </w:tc>
       </w:tr>
-      <w:bookmarkEnd w:id="34"/>
       <w:bookmarkEnd w:id="35"/>
+      <w:bookmarkEnd w:id="36"/>
     </w:tbl>
     <w:p>
       <w:pPr>
@@ -29088,7 +28750,7 @@
 </file>
 
 <file path=customXml/itemProps1.xml><?xml version="1.0" encoding="utf-8"?>
-<ds:datastoreItem xmlns:ds="http://schemas.openxmlformats.org/officeDocument/2006/customXml" ds:itemID="{5D0D7F24-DB7C-4016-8ED6-36A36EBB7861}">
+<ds:datastoreItem xmlns:ds="http://schemas.openxmlformats.org/officeDocument/2006/customXml" ds:itemID="{928BE7B9-B58D-4DCD-964C-50E5B7457B77}">
   <ds:schemaRefs>
     <ds:schemaRef ds:uri="http://schemas.openxmlformats.org/officeDocument/2006/bibliography"/>
   </ds:schemaRefs>

</xml_diff>